<commit_message>
14 June files added
</commit_message>
<xml_diff>
--- a/CSS/CSS_Exam/ModelExam2CSSJavaScript_A.docx
+++ b/CSS/CSS_Exam/ModelExam2CSSJavaScript_A.docx
@@ -1,6 +1,6 @@
 
 <file path=word/document.xml><?xml version="1.0" encoding="utf-8"?>
-<w:document xmlns:wpc="http://schemas.microsoft.com/office/word/2010/wordprocessingCanvas" xmlns:cx="http://schemas.microsoft.com/office/drawing/2014/chartex" xmlns:cx1="http://schemas.microsoft.com/office/drawing/2015/9/8/chartex" xmlns:cx2="http://schemas.microsoft.com/office/drawing/2015/10/21/chartex" xmlns:cx3="http://schemas.microsoft.com/office/drawing/2016/5/9/chartex" xmlns:cx4="http://schemas.microsoft.com/office/drawing/2016/5/10/chartex" xmlns:cx5="http://schemas.microsoft.com/office/drawing/2016/5/11/chartex" xmlns:cx6="http://schemas.microsoft.com/office/drawing/2016/5/12/chartex" xmlns:cx7="http://schemas.microsoft.com/office/drawing/2016/5/13/chartex" xmlns:cx8="http://schemas.microsoft.com/office/drawing/2016/5/14/chartex" xmlns:mc="http://schemas.openxmlformats.org/markup-compatibility/2006" xmlns:aink="http://schemas.microsoft.com/office/drawing/2016/ink" xmlns:am3d="http://schemas.microsoft.com/office/drawing/2017/model3d" xmlns:o="urn:schemas-microsoft-com:office:office" xmlns:r="http://schemas.openxmlformats.org/officeDocument/2006/relationships" xmlns:m="http://schemas.openxmlformats.org/officeDocument/2006/math" xmlns:v="urn:schemas-microsoft-com:vml" xmlns:wp14="http://schemas.microsoft.com/office/word/2010/wordprocessingDrawing" xmlns:wp="http://schemas.openxmlformats.org/drawingml/2006/wordprocessingDrawing" xmlns:w10="urn:schemas-microsoft-com:office:word" xmlns:w="http://schemas.openxmlformats.org/wordprocessingml/2006/main" xmlns:w14="http://schemas.microsoft.com/office/word/2010/wordml" xmlns:w15="http://schemas.microsoft.com/office/word/2012/wordml" xmlns:w16cex="http://schemas.microsoft.com/office/word/2018/wordml/cex" xmlns:w16cid="http://schemas.microsoft.com/office/word/2016/wordml/cid" xmlns:w16="http://schemas.microsoft.com/office/word/2018/wordml" xmlns:w16sdtdh="http://schemas.microsoft.com/office/word/2020/wordml/sdtdatahash" xmlns:w16se="http://schemas.microsoft.com/office/word/2015/wordml/symex" xmlns:wpg="http://schemas.microsoft.com/office/word/2010/wordprocessingGroup" xmlns:wpi="http://schemas.microsoft.com/office/word/2010/wordprocessingInk" xmlns:wne="http://schemas.microsoft.com/office/word/2006/wordml" xmlns:wps="http://schemas.microsoft.com/office/word/2010/wordprocessingShape" mc:Ignorable="w14 w15 w16se w16cid w16 w16cex w16sdtdh wp14">
+<w:document xmlns:wpc="http://schemas.microsoft.com/office/word/2010/wordprocessingCanvas" xmlns:cx="http://schemas.microsoft.com/office/drawing/2014/chartex" xmlns:cx1="http://schemas.microsoft.com/office/drawing/2015/9/8/chartex" xmlns:cx2="http://schemas.microsoft.com/office/drawing/2015/10/21/chartex" xmlns:cx3="http://schemas.microsoft.com/office/drawing/2016/5/9/chartex" xmlns:cx4="http://schemas.microsoft.com/office/drawing/2016/5/10/chartex" xmlns:cx5="http://schemas.microsoft.com/office/drawing/2016/5/11/chartex" xmlns:cx6="http://schemas.microsoft.com/office/drawing/2016/5/12/chartex" xmlns:cx7="http://schemas.microsoft.com/office/drawing/2016/5/13/chartex" xmlns:cx8="http://schemas.microsoft.com/office/drawing/2016/5/14/chartex" xmlns:mc="http://schemas.openxmlformats.org/markup-compatibility/2006" xmlns:aink="http://schemas.microsoft.com/office/drawing/2016/ink" xmlns:am3d="http://schemas.microsoft.com/office/drawing/2017/model3d" xmlns:o="urn:schemas-microsoft-com:office:office" xmlns:oel="http://schemas.microsoft.com/office/2019/extlst" xmlns:r="http://schemas.openxmlformats.org/officeDocument/2006/relationships" xmlns:m="http://schemas.openxmlformats.org/officeDocument/2006/math" xmlns:v="urn:schemas-microsoft-com:vml" xmlns:wp14="http://schemas.microsoft.com/office/word/2010/wordprocessingDrawing" xmlns:wp="http://schemas.openxmlformats.org/drawingml/2006/wordprocessingDrawing" xmlns:w10="urn:schemas-microsoft-com:office:word" xmlns:w="http://schemas.openxmlformats.org/wordprocessingml/2006/main" xmlns:w14="http://schemas.microsoft.com/office/word/2010/wordml" xmlns:w15="http://schemas.microsoft.com/office/word/2012/wordml" xmlns:w16cex="http://schemas.microsoft.com/office/word/2018/wordml/cex" xmlns:w16cid="http://schemas.microsoft.com/office/word/2016/wordml/cid" xmlns:w16="http://schemas.microsoft.com/office/word/2018/wordml" xmlns:w16sdtdh="http://schemas.microsoft.com/office/word/2020/wordml/sdtdatahash" xmlns:w16se="http://schemas.microsoft.com/office/word/2015/wordml/symex" xmlns:wpg="http://schemas.microsoft.com/office/word/2010/wordprocessingGroup" xmlns:wpi="http://schemas.microsoft.com/office/word/2010/wordprocessingInk" xmlns:wne="http://schemas.microsoft.com/office/word/2006/wordml" xmlns:wps="http://schemas.microsoft.com/office/word/2010/wordprocessingShape" mc:Ignorable="w14 w15 w16se w16cid w16 w16cex w16sdtdh wp14">
   <w:body>
     <w:p>
       <w:pPr>
@@ -2382,11 +2382,13 @@
         <w:spacing w:after="0" w:line="240" w:lineRule="auto"/>
         <w:rPr>
           <w:rFonts w:cstheme="minorHAnsi"/>
-        </w:rPr>
-      </w:pPr>
-      <w:r>
-        <w:rPr>
-          <w:rFonts w:cstheme="minorHAnsi"/>
+          <w:color w:val="FF0000"/>
+        </w:rPr>
+      </w:pPr>
+      <w:r>
+        <w:rPr>
+          <w:rFonts w:cstheme="minorHAnsi"/>
+          <w:color w:val="FF0000"/>
         </w:rPr>
         <w:t>CSS code can be applied to an element with style attribute</w:t>
       </w:r>
@@ -4247,6 +4249,30 @@
           <w:ilvl w:val="0"/>
           <w:numId w:val="48"/>
         </w:numPr>
+      </w:pPr>
+      <w:r>
+        <w:t>Document</w:t>
+      </w:r>
+    </w:p>
+    <w:p>
+      <w:pPr>
+        <w:pStyle w:val="ListParagraph"/>
+        <w:numPr>
+          <w:ilvl w:val="0"/>
+          <w:numId w:val="48"/>
+        </w:numPr>
+      </w:pPr>
+      <w:r>
+        <w:t>Element</w:t>
+      </w:r>
+    </w:p>
+    <w:p>
+      <w:pPr>
+        <w:pStyle w:val="ListParagraph"/>
+        <w:numPr>
+          <w:ilvl w:val="0"/>
+          <w:numId w:val="48"/>
+        </w:numPr>
         <w:rPr>
           <w:highlight w:val="yellow"/>
         </w:rPr>
@@ -4255,30 +4281,6 @@
         <w:rPr>
           <w:highlight w:val="yellow"/>
         </w:rPr>
-        <w:t>Document</w:t>
-      </w:r>
-    </w:p>
-    <w:p>
-      <w:pPr>
-        <w:pStyle w:val="ListParagraph"/>
-        <w:numPr>
-          <w:ilvl w:val="0"/>
-          <w:numId w:val="48"/>
-        </w:numPr>
-      </w:pPr>
-      <w:r>
-        <w:t>Element</w:t>
-      </w:r>
-    </w:p>
-    <w:p>
-      <w:pPr>
-        <w:pStyle w:val="ListParagraph"/>
-        <w:numPr>
-          <w:ilvl w:val="0"/>
-          <w:numId w:val="48"/>
-        </w:numPr>
-      </w:pPr>
-      <w:r>
         <w:t>Location</w:t>
       </w:r>
     </w:p>
@@ -5519,7 +5521,7 @@
 </file>
 
 <file path=word/endnotes.xml><?xml version="1.0" encoding="utf-8"?>
-<w:endnotes xmlns:wpc="http://schemas.microsoft.com/office/word/2010/wordprocessingCanvas" xmlns:cx="http://schemas.microsoft.com/office/drawing/2014/chartex" xmlns:cx1="http://schemas.microsoft.com/office/drawing/2015/9/8/chartex" xmlns:cx2="http://schemas.microsoft.com/office/drawing/2015/10/21/chartex" xmlns:cx3="http://schemas.microsoft.com/office/drawing/2016/5/9/chartex" xmlns:cx4="http://schemas.microsoft.com/office/drawing/2016/5/10/chartex" xmlns:cx5="http://schemas.microsoft.com/office/drawing/2016/5/11/chartex" xmlns:cx6="http://schemas.microsoft.com/office/drawing/2016/5/12/chartex" xmlns:cx7="http://schemas.microsoft.com/office/drawing/2016/5/13/chartex" xmlns:cx8="http://schemas.microsoft.com/office/drawing/2016/5/14/chartex" xmlns:mc="http://schemas.openxmlformats.org/markup-compatibility/2006" xmlns:aink="http://schemas.microsoft.com/office/drawing/2016/ink" xmlns:am3d="http://schemas.microsoft.com/office/drawing/2017/model3d" xmlns:o="urn:schemas-microsoft-com:office:office" xmlns:r="http://schemas.openxmlformats.org/officeDocument/2006/relationships" xmlns:m="http://schemas.openxmlformats.org/officeDocument/2006/math" xmlns:v="urn:schemas-microsoft-com:vml" xmlns:wp14="http://schemas.microsoft.com/office/word/2010/wordprocessingDrawing" xmlns:wp="http://schemas.openxmlformats.org/drawingml/2006/wordprocessingDrawing" xmlns:w10="urn:schemas-microsoft-com:office:word" xmlns:w="http://schemas.openxmlformats.org/wordprocessingml/2006/main" xmlns:w14="http://schemas.microsoft.com/office/word/2010/wordml" xmlns:w15="http://schemas.microsoft.com/office/word/2012/wordml" xmlns:w16cex="http://schemas.microsoft.com/office/word/2018/wordml/cex" xmlns:w16cid="http://schemas.microsoft.com/office/word/2016/wordml/cid" xmlns:w16="http://schemas.microsoft.com/office/word/2018/wordml" xmlns:w16sdtdh="http://schemas.microsoft.com/office/word/2020/wordml/sdtdatahash" xmlns:w16se="http://schemas.microsoft.com/office/word/2015/wordml/symex" xmlns:wpg="http://schemas.microsoft.com/office/word/2010/wordprocessingGroup" xmlns:wpi="http://schemas.microsoft.com/office/word/2010/wordprocessingInk" xmlns:wne="http://schemas.microsoft.com/office/word/2006/wordml" xmlns:wps="http://schemas.microsoft.com/office/word/2010/wordprocessingShape" mc:Ignorable="w14 w15 w16se w16cid w16 w16cex w16sdtdh wp14">
+<w:endnotes xmlns:wpc="http://schemas.microsoft.com/office/word/2010/wordprocessingCanvas" xmlns:cx="http://schemas.microsoft.com/office/drawing/2014/chartex" xmlns:cx1="http://schemas.microsoft.com/office/drawing/2015/9/8/chartex" xmlns:cx2="http://schemas.microsoft.com/office/drawing/2015/10/21/chartex" xmlns:cx3="http://schemas.microsoft.com/office/drawing/2016/5/9/chartex" xmlns:cx4="http://schemas.microsoft.com/office/drawing/2016/5/10/chartex" xmlns:cx5="http://schemas.microsoft.com/office/drawing/2016/5/11/chartex" xmlns:cx6="http://schemas.microsoft.com/office/drawing/2016/5/12/chartex" xmlns:cx7="http://schemas.microsoft.com/office/drawing/2016/5/13/chartex" xmlns:cx8="http://schemas.microsoft.com/office/drawing/2016/5/14/chartex" xmlns:mc="http://schemas.openxmlformats.org/markup-compatibility/2006" xmlns:aink="http://schemas.microsoft.com/office/drawing/2016/ink" xmlns:am3d="http://schemas.microsoft.com/office/drawing/2017/model3d" xmlns:o="urn:schemas-microsoft-com:office:office" xmlns:oel="http://schemas.microsoft.com/office/2019/extlst" xmlns:r="http://schemas.openxmlformats.org/officeDocument/2006/relationships" xmlns:m="http://schemas.openxmlformats.org/officeDocument/2006/math" xmlns:v="urn:schemas-microsoft-com:vml" xmlns:wp14="http://schemas.microsoft.com/office/word/2010/wordprocessingDrawing" xmlns:wp="http://schemas.openxmlformats.org/drawingml/2006/wordprocessingDrawing" xmlns:w10="urn:schemas-microsoft-com:office:word" xmlns:w="http://schemas.openxmlformats.org/wordprocessingml/2006/main" xmlns:w14="http://schemas.microsoft.com/office/word/2010/wordml" xmlns:w15="http://schemas.microsoft.com/office/word/2012/wordml" xmlns:w16cex="http://schemas.microsoft.com/office/word/2018/wordml/cex" xmlns:w16cid="http://schemas.microsoft.com/office/word/2016/wordml/cid" xmlns:w16="http://schemas.microsoft.com/office/word/2018/wordml" xmlns:w16sdtdh="http://schemas.microsoft.com/office/word/2020/wordml/sdtdatahash" xmlns:w16se="http://schemas.microsoft.com/office/word/2015/wordml/symex" xmlns:wpg="http://schemas.microsoft.com/office/word/2010/wordprocessingGroup" xmlns:wpi="http://schemas.microsoft.com/office/word/2010/wordprocessingInk" xmlns:wne="http://schemas.microsoft.com/office/word/2006/wordml" xmlns:wps="http://schemas.microsoft.com/office/word/2010/wordprocessingShape" mc:Ignorable="w14 w15 w16se w16cid w16 w16cex w16sdtdh wp14">
   <w:endnote w:type="separator" w:id="-1">
     <w:p>
       <w:pPr>
@@ -5544,7 +5546,7 @@
 </file>
 
 <file path=word/footer1.xml><?xml version="1.0" encoding="utf-8"?>
-<w:ftr xmlns:wpc="http://schemas.microsoft.com/office/word/2010/wordprocessingCanvas" xmlns:cx="http://schemas.microsoft.com/office/drawing/2014/chartex" xmlns:cx1="http://schemas.microsoft.com/office/drawing/2015/9/8/chartex" xmlns:cx2="http://schemas.microsoft.com/office/drawing/2015/10/21/chartex" xmlns:cx3="http://schemas.microsoft.com/office/drawing/2016/5/9/chartex" xmlns:cx4="http://schemas.microsoft.com/office/drawing/2016/5/10/chartex" xmlns:cx5="http://schemas.microsoft.com/office/drawing/2016/5/11/chartex" xmlns:cx6="http://schemas.microsoft.com/office/drawing/2016/5/12/chartex" xmlns:cx7="http://schemas.microsoft.com/office/drawing/2016/5/13/chartex" xmlns:cx8="http://schemas.microsoft.com/office/drawing/2016/5/14/chartex" xmlns:mc="http://schemas.openxmlformats.org/markup-compatibility/2006" xmlns:aink="http://schemas.microsoft.com/office/drawing/2016/ink" xmlns:am3d="http://schemas.microsoft.com/office/drawing/2017/model3d" xmlns:o="urn:schemas-microsoft-com:office:office" xmlns:r="http://schemas.openxmlformats.org/officeDocument/2006/relationships" xmlns:m="http://schemas.openxmlformats.org/officeDocument/2006/math" xmlns:v="urn:schemas-microsoft-com:vml" xmlns:wp14="http://schemas.microsoft.com/office/word/2010/wordprocessingDrawing" xmlns:wp="http://schemas.openxmlformats.org/drawingml/2006/wordprocessingDrawing" xmlns:w10="urn:schemas-microsoft-com:office:word" xmlns:w="http://schemas.openxmlformats.org/wordprocessingml/2006/main" xmlns:w14="http://schemas.microsoft.com/office/word/2010/wordml" xmlns:w15="http://schemas.microsoft.com/office/word/2012/wordml" xmlns:w16cex="http://schemas.microsoft.com/office/word/2018/wordml/cex" xmlns:w16cid="http://schemas.microsoft.com/office/word/2016/wordml/cid" xmlns:w16="http://schemas.microsoft.com/office/word/2018/wordml" xmlns:w16sdtdh="http://schemas.microsoft.com/office/word/2020/wordml/sdtdatahash" xmlns:w16se="http://schemas.microsoft.com/office/word/2015/wordml/symex" xmlns:wpg="http://schemas.microsoft.com/office/word/2010/wordprocessingGroup" xmlns:wpi="http://schemas.microsoft.com/office/word/2010/wordprocessingInk" xmlns:wne="http://schemas.microsoft.com/office/word/2006/wordml" xmlns:wps="http://schemas.microsoft.com/office/word/2010/wordprocessingShape" mc:Ignorable="w14 w15 w16se w16cid w16 w16cex w16sdtdh wp14">
+<w:ftr xmlns:wpc="http://schemas.microsoft.com/office/word/2010/wordprocessingCanvas" xmlns:cx="http://schemas.microsoft.com/office/drawing/2014/chartex" xmlns:cx1="http://schemas.microsoft.com/office/drawing/2015/9/8/chartex" xmlns:cx2="http://schemas.microsoft.com/office/drawing/2015/10/21/chartex" xmlns:cx3="http://schemas.microsoft.com/office/drawing/2016/5/9/chartex" xmlns:cx4="http://schemas.microsoft.com/office/drawing/2016/5/10/chartex" xmlns:cx5="http://schemas.microsoft.com/office/drawing/2016/5/11/chartex" xmlns:cx6="http://schemas.microsoft.com/office/drawing/2016/5/12/chartex" xmlns:cx7="http://schemas.microsoft.com/office/drawing/2016/5/13/chartex" xmlns:cx8="http://schemas.microsoft.com/office/drawing/2016/5/14/chartex" xmlns:mc="http://schemas.openxmlformats.org/markup-compatibility/2006" xmlns:aink="http://schemas.microsoft.com/office/drawing/2016/ink" xmlns:am3d="http://schemas.microsoft.com/office/drawing/2017/model3d" xmlns:o="urn:schemas-microsoft-com:office:office" xmlns:oel="http://schemas.microsoft.com/office/2019/extlst" xmlns:r="http://schemas.openxmlformats.org/officeDocument/2006/relationships" xmlns:m="http://schemas.openxmlformats.org/officeDocument/2006/math" xmlns:v="urn:schemas-microsoft-com:vml" xmlns:wp14="http://schemas.microsoft.com/office/word/2010/wordprocessingDrawing" xmlns:wp="http://schemas.openxmlformats.org/drawingml/2006/wordprocessingDrawing" xmlns:w10="urn:schemas-microsoft-com:office:word" xmlns:w="http://schemas.openxmlformats.org/wordprocessingml/2006/main" xmlns:w14="http://schemas.microsoft.com/office/word/2010/wordml" xmlns:w15="http://schemas.microsoft.com/office/word/2012/wordml" xmlns:w16cex="http://schemas.microsoft.com/office/word/2018/wordml/cex" xmlns:w16cid="http://schemas.microsoft.com/office/word/2016/wordml/cid" xmlns:w16="http://schemas.microsoft.com/office/word/2018/wordml" xmlns:w16sdtdh="http://schemas.microsoft.com/office/word/2020/wordml/sdtdatahash" xmlns:w16se="http://schemas.microsoft.com/office/word/2015/wordml/symex" xmlns:wpg="http://schemas.microsoft.com/office/word/2010/wordprocessingGroup" xmlns:wpi="http://schemas.microsoft.com/office/word/2010/wordprocessingInk" xmlns:wne="http://schemas.microsoft.com/office/word/2006/wordml" xmlns:wps="http://schemas.microsoft.com/office/word/2010/wordprocessingShape" mc:Ignorable="w14 w15 w16se w16cid w16 w16cex w16sdtdh wp14">
   <w:p>
     <w:pPr>
       <w:pStyle w:val="Footer"/>
@@ -5562,7 +5564,7 @@
       <w:rPr>
         <w:noProof/>
       </w:rPr>
-      <w:t>Wednesday, June 2, 2021</w:t>
+      <w:t>Tuesday, June 14, 2022</w:t>
     </w:r>
     <w:r>
       <w:fldChar w:fldCharType="end"/>
@@ -5600,7 +5602,7 @@
 </file>
 
 <file path=word/footnotes.xml><?xml version="1.0" encoding="utf-8"?>
-<w:footnotes xmlns:wpc="http://schemas.microsoft.com/office/word/2010/wordprocessingCanvas" xmlns:cx="http://schemas.microsoft.com/office/drawing/2014/chartex" xmlns:cx1="http://schemas.microsoft.com/office/drawing/2015/9/8/chartex" xmlns:cx2="http://schemas.microsoft.com/office/drawing/2015/10/21/chartex" xmlns:cx3="http://schemas.microsoft.com/office/drawing/2016/5/9/chartex" xmlns:cx4="http://schemas.microsoft.com/office/drawing/2016/5/10/chartex" xmlns:cx5="http://schemas.microsoft.com/office/drawing/2016/5/11/chartex" xmlns:cx6="http://schemas.microsoft.com/office/drawing/2016/5/12/chartex" xmlns:cx7="http://schemas.microsoft.com/office/drawing/2016/5/13/chartex" xmlns:cx8="http://schemas.microsoft.com/office/drawing/2016/5/14/chartex" xmlns:mc="http://schemas.openxmlformats.org/markup-compatibility/2006" xmlns:aink="http://schemas.microsoft.com/office/drawing/2016/ink" xmlns:am3d="http://schemas.microsoft.com/office/drawing/2017/model3d" xmlns:o="urn:schemas-microsoft-com:office:office" xmlns:r="http://schemas.openxmlformats.org/officeDocument/2006/relationships" xmlns:m="http://schemas.openxmlformats.org/officeDocument/2006/math" xmlns:v="urn:schemas-microsoft-com:vml" xmlns:wp14="http://schemas.microsoft.com/office/word/2010/wordprocessingDrawing" xmlns:wp="http://schemas.openxmlformats.org/drawingml/2006/wordprocessingDrawing" xmlns:w10="urn:schemas-microsoft-com:office:word" xmlns:w="http://schemas.openxmlformats.org/wordprocessingml/2006/main" xmlns:w14="http://schemas.microsoft.com/office/word/2010/wordml" xmlns:w15="http://schemas.microsoft.com/office/word/2012/wordml" xmlns:w16cex="http://schemas.microsoft.com/office/word/2018/wordml/cex" xmlns:w16cid="http://schemas.microsoft.com/office/word/2016/wordml/cid" xmlns:w16="http://schemas.microsoft.com/office/word/2018/wordml" xmlns:w16sdtdh="http://schemas.microsoft.com/office/word/2020/wordml/sdtdatahash" xmlns:w16se="http://schemas.microsoft.com/office/word/2015/wordml/symex" xmlns:wpg="http://schemas.microsoft.com/office/word/2010/wordprocessingGroup" xmlns:wpi="http://schemas.microsoft.com/office/word/2010/wordprocessingInk" xmlns:wne="http://schemas.microsoft.com/office/word/2006/wordml" xmlns:wps="http://schemas.microsoft.com/office/word/2010/wordprocessingShape" mc:Ignorable="w14 w15 w16se w16cid w16 w16cex w16sdtdh wp14">
+<w:footnotes xmlns:wpc="http://schemas.microsoft.com/office/word/2010/wordprocessingCanvas" xmlns:cx="http://schemas.microsoft.com/office/drawing/2014/chartex" xmlns:cx1="http://schemas.microsoft.com/office/drawing/2015/9/8/chartex" xmlns:cx2="http://schemas.microsoft.com/office/drawing/2015/10/21/chartex" xmlns:cx3="http://schemas.microsoft.com/office/drawing/2016/5/9/chartex" xmlns:cx4="http://schemas.microsoft.com/office/drawing/2016/5/10/chartex" xmlns:cx5="http://schemas.microsoft.com/office/drawing/2016/5/11/chartex" xmlns:cx6="http://schemas.microsoft.com/office/drawing/2016/5/12/chartex" xmlns:cx7="http://schemas.microsoft.com/office/drawing/2016/5/13/chartex" xmlns:cx8="http://schemas.microsoft.com/office/drawing/2016/5/14/chartex" xmlns:mc="http://schemas.openxmlformats.org/markup-compatibility/2006" xmlns:aink="http://schemas.microsoft.com/office/drawing/2016/ink" xmlns:am3d="http://schemas.microsoft.com/office/drawing/2017/model3d" xmlns:o="urn:schemas-microsoft-com:office:office" xmlns:oel="http://schemas.microsoft.com/office/2019/extlst" xmlns:r="http://schemas.openxmlformats.org/officeDocument/2006/relationships" xmlns:m="http://schemas.openxmlformats.org/officeDocument/2006/math" xmlns:v="urn:schemas-microsoft-com:vml" xmlns:wp14="http://schemas.microsoft.com/office/word/2010/wordprocessingDrawing" xmlns:wp="http://schemas.openxmlformats.org/drawingml/2006/wordprocessingDrawing" xmlns:w10="urn:schemas-microsoft-com:office:word" xmlns:w="http://schemas.openxmlformats.org/wordprocessingml/2006/main" xmlns:w14="http://schemas.microsoft.com/office/word/2010/wordml" xmlns:w15="http://schemas.microsoft.com/office/word/2012/wordml" xmlns:w16cex="http://schemas.microsoft.com/office/word/2018/wordml/cex" xmlns:w16cid="http://schemas.microsoft.com/office/word/2016/wordml/cid" xmlns:w16="http://schemas.microsoft.com/office/word/2018/wordml" xmlns:w16sdtdh="http://schemas.microsoft.com/office/word/2020/wordml/sdtdatahash" xmlns:w16se="http://schemas.microsoft.com/office/word/2015/wordml/symex" xmlns:wpg="http://schemas.microsoft.com/office/word/2010/wordprocessingGroup" xmlns:wpi="http://schemas.microsoft.com/office/word/2010/wordprocessingInk" xmlns:wne="http://schemas.microsoft.com/office/word/2006/wordml" xmlns:wps="http://schemas.microsoft.com/office/word/2010/wordprocessingShape" mc:Ignorable="w14 w15 w16se w16cid w16 w16cex w16sdtdh wp14">
   <w:footnote w:type="separator" w:id="-1">
     <w:p>
       <w:pPr>
@@ -5625,7 +5627,7 @@
 </file>
 
 <file path=word/numbering.xml><?xml version="1.0" encoding="utf-8"?>
-<w:numbering xmlns:wpc="http://schemas.microsoft.com/office/word/2010/wordprocessingCanvas" xmlns:cx="http://schemas.microsoft.com/office/drawing/2014/chartex" xmlns:cx1="http://schemas.microsoft.com/office/drawing/2015/9/8/chartex" xmlns:cx2="http://schemas.microsoft.com/office/drawing/2015/10/21/chartex" xmlns:cx3="http://schemas.microsoft.com/office/drawing/2016/5/9/chartex" xmlns:cx4="http://schemas.microsoft.com/office/drawing/2016/5/10/chartex" xmlns:cx5="http://schemas.microsoft.com/office/drawing/2016/5/11/chartex" xmlns:cx6="http://schemas.microsoft.com/office/drawing/2016/5/12/chartex" xmlns:cx7="http://schemas.microsoft.com/office/drawing/2016/5/13/chartex" xmlns:cx8="http://schemas.microsoft.com/office/drawing/2016/5/14/chartex" xmlns:mc="http://schemas.openxmlformats.org/markup-compatibility/2006" xmlns:aink="http://schemas.microsoft.com/office/drawing/2016/ink" xmlns:am3d="http://schemas.microsoft.com/office/drawing/2017/model3d" xmlns:o="urn:schemas-microsoft-com:office:office" xmlns:r="http://schemas.openxmlformats.org/officeDocument/2006/relationships" xmlns:m="http://schemas.openxmlformats.org/officeDocument/2006/math" xmlns:v="urn:schemas-microsoft-com:vml" xmlns:wp14="http://schemas.microsoft.com/office/word/2010/wordprocessingDrawing" xmlns:wp="http://schemas.openxmlformats.org/drawingml/2006/wordprocessingDrawing" xmlns:w10="urn:schemas-microsoft-com:office:word" xmlns:w="http://schemas.openxmlformats.org/wordprocessingml/2006/main" xmlns:w14="http://schemas.microsoft.com/office/word/2010/wordml" xmlns:w15="http://schemas.microsoft.com/office/word/2012/wordml" xmlns:w16cex="http://schemas.microsoft.com/office/word/2018/wordml/cex" xmlns:w16cid="http://schemas.microsoft.com/office/word/2016/wordml/cid" xmlns:w16="http://schemas.microsoft.com/office/word/2018/wordml" xmlns:w16sdtdh="http://schemas.microsoft.com/office/word/2020/wordml/sdtdatahash" xmlns:w16se="http://schemas.microsoft.com/office/word/2015/wordml/symex" xmlns:wpg="http://schemas.microsoft.com/office/word/2010/wordprocessingGroup" xmlns:wpi="http://schemas.microsoft.com/office/word/2010/wordprocessingInk" xmlns:wne="http://schemas.microsoft.com/office/word/2006/wordml" xmlns:wps="http://schemas.microsoft.com/office/word/2010/wordprocessingShape" mc:Ignorable="w14 w15 w16se w16cid w16 w16cex w16sdtdh wp14">
+<w:numbering xmlns:wpc="http://schemas.microsoft.com/office/word/2010/wordprocessingCanvas" xmlns:cx="http://schemas.microsoft.com/office/drawing/2014/chartex" xmlns:cx1="http://schemas.microsoft.com/office/drawing/2015/9/8/chartex" xmlns:cx2="http://schemas.microsoft.com/office/drawing/2015/10/21/chartex" xmlns:cx3="http://schemas.microsoft.com/office/drawing/2016/5/9/chartex" xmlns:cx4="http://schemas.microsoft.com/office/drawing/2016/5/10/chartex" xmlns:cx5="http://schemas.microsoft.com/office/drawing/2016/5/11/chartex" xmlns:cx6="http://schemas.microsoft.com/office/drawing/2016/5/12/chartex" xmlns:cx7="http://schemas.microsoft.com/office/drawing/2016/5/13/chartex" xmlns:cx8="http://schemas.microsoft.com/office/drawing/2016/5/14/chartex" xmlns:mc="http://schemas.openxmlformats.org/markup-compatibility/2006" xmlns:aink="http://schemas.microsoft.com/office/drawing/2016/ink" xmlns:am3d="http://schemas.microsoft.com/office/drawing/2017/model3d" xmlns:o="urn:schemas-microsoft-com:office:office" xmlns:oel="http://schemas.microsoft.com/office/2019/extlst" xmlns:r="http://schemas.openxmlformats.org/officeDocument/2006/relationships" xmlns:m="http://schemas.openxmlformats.org/officeDocument/2006/math" xmlns:v="urn:schemas-microsoft-com:vml" xmlns:wp14="http://schemas.microsoft.com/office/word/2010/wordprocessingDrawing" xmlns:wp="http://schemas.openxmlformats.org/drawingml/2006/wordprocessingDrawing" xmlns:w10="urn:schemas-microsoft-com:office:word" xmlns:w="http://schemas.openxmlformats.org/wordprocessingml/2006/main" xmlns:w14="http://schemas.microsoft.com/office/word/2010/wordml" xmlns:w15="http://schemas.microsoft.com/office/word/2012/wordml" xmlns:w16cex="http://schemas.microsoft.com/office/word/2018/wordml/cex" xmlns:w16cid="http://schemas.microsoft.com/office/word/2016/wordml/cid" xmlns:w16="http://schemas.microsoft.com/office/word/2018/wordml" xmlns:w16sdtdh="http://schemas.microsoft.com/office/word/2020/wordml/sdtdatahash" xmlns:w16se="http://schemas.microsoft.com/office/word/2015/wordml/symex" xmlns:wpg="http://schemas.microsoft.com/office/word/2010/wordprocessingGroup" xmlns:wpi="http://schemas.microsoft.com/office/word/2010/wordprocessingInk" xmlns:wne="http://schemas.microsoft.com/office/word/2006/wordml" xmlns:wps="http://schemas.microsoft.com/office/word/2010/wordprocessingShape" mc:Ignorable="w14 w15 w16se w16cid w16 w16cex w16sdtdh wp14">
   <w:abstractNum w:abstractNumId="0" w15:restartNumberingAfterBreak="0">
     <w:nsid w:val="02CE47DA"/>
     <w:multiLevelType w:val="hybridMultilevel"/>
@@ -10013,154 +10015,154 @@
       </w:pPr>
     </w:lvl>
   </w:abstractNum>
-  <w:num w:numId="1">
+  <w:num w:numId="1" w16cid:durableId="336420330">
     <w:abstractNumId w:val="19"/>
   </w:num>
-  <w:num w:numId="2">
+  <w:num w:numId="2" w16cid:durableId="1849368072">
     <w:abstractNumId w:val="14"/>
   </w:num>
-  <w:num w:numId="3">
+  <w:num w:numId="3" w16cid:durableId="657341249">
     <w:abstractNumId w:val="28"/>
   </w:num>
-  <w:num w:numId="4">
+  <w:num w:numId="4" w16cid:durableId="1220819477">
     <w:abstractNumId w:val="48"/>
   </w:num>
-  <w:num w:numId="5">
+  <w:num w:numId="5" w16cid:durableId="344942398">
     <w:abstractNumId w:val="43"/>
   </w:num>
-  <w:num w:numId="6">
+  <w:num w:numId="6" w16cid:durableId="1536312852">
     <w:abstractNumId w:val="29"/>
   </w:num>
-  <w:num w:numId="7">
+  <w:num w:numId="7" w16cid:durableId="778911266">
     <w:abstractNumId w:val="25"/>
   </w:num>
-  <w:num w:numId="8">
+  <w:num w:numId="8" w16cid:durableId="495263053">
     <w:abstractNumId w:val="9"/>
   </w:num>
-  <w:num w:numId="9">
+  <w:num w:numId="9" w16cid:durableId="1665738374">
     <w:abstractNumId w:val="44"/>
   </w:num>
-  <w:num w:numId="10">
+  <w:num w:numId="10" w16cid:durableId="808133070">
     <w:abstractNumId w:val="42"/>
   </w:num>
-  <w:num w:numId="11">
+  <w:num w:numId="11" w16cid:durableId="1481382461">
     <w:abstractNumId w:val="23"/>
   </w:num>
-  <w:num w:numId="12">
+  <w:num w:numId="12" w16cid:durableId="1039671047">
     <w:abstractNumId w:val="36"/>
   </w:num>
-  <w:num w:numId="13">
+  <w:num w:numId="13" w16cid:durableId="2082217139">
     <w:abstractNumId w:val="37"/>
   </w:num>
-  <w:num w:numId="14">
+  <w:num w:numId="14" w16cid:durableId="2026864385">
     <w:abstractNumId w:val="27"/>
   </w:num>
-  <w:num w:numId="15">
+  <w:num w:numId="15" w16cid:durableId="160202064">
     <w:abstractNumId w:val="39"/>
   </w:num>
-  <w:num w:numId="16">
+  <w:num w:numId="16" w16cid:durableId="1407649978">
     <w:abstractNumId w:val="7"/>
   </w:num>
-  <w:num w:numId="17">
+  <w:num w:numId="17" w16cid:durableId="421921688">
     <w:abstractNumId w:val="11"/>
   </w:num>
-  <w:num w:numId="18">
+  <w:num w:numId="18" w16cid:durableId="508985005">
     <w:abstractNumId w:val="6"/>
   </w:num>
-  <w:num w:numId="19">
+  <w:num w:numId="19" w16cid:durableId="591165676">
     <w:abstractNumId w:val="21"/>
   </w:num>
-  <w:num w:numId="20">
+  <w:num w:numId="20" w16cid:durableId="2093813201">
     <w:abstractNumId w:val="33"/>
   </w:num>
-  <w:num w:numId="21">
+  <w:num w:numId="21" w16cid:durableId="314376800">
     <w:abstractNumId w:val="34"/>
   </w:num>
-  <w:num w:numId="22">
+  <w:num w:numId="22" w16cid:durableId="895974572">
     <w:abstractNumId w:val="0"/>
   </w:num>
-  <w:num w:numId="23">
+  <w:num w:numId="23" w16cid:durableId="865481430">
     <w:abstractNumId w:val="16"/>
   </w:num>
-  <w:num w:numId="24">
+  <w:num w:numId="24" w16cid:durableId="1525971983">
     <w:abstractNumId w:val="2"/>
   </w:num>
-  <w:num w:numId="25">
+  <w:num w:numId="25" w16cid:durableId="868419254">
     <w:abstractNumId w:val="30"/>
   </w:num>
-  <w:num w:numId="26">
+  <w:num w:numId="26" w16cid:durableId="1728147110">
     <w:abstractNumId w:val="4"/>
   </w:num>
-  <w:num w:numId="27">
+  <w:num w:numId="27" w16cid:durableId="1493832733">
     <w:abstractNumId w:val="8"/>
   </w:num>
-  <w:num w:numId="28">
+  <w:num w:numId="28" w16cid:durableId="1285313793">
     <w:abstractNumId w:val="26"/>
   </w:num>
-  <w:num w:numId="29">
+  <w:num w:numId="29" w16cid:durableId="1264000631">
     <w:abstractNumId w:val="31"/>
   </w:num>
-  <w:num w:numId="30">
+  <w:num w:numId="30" w16cid:durableId="1882933620">
     <w:abstractNumId w:val="20"/>
   </w:num>
-  <w:num w:numId="31">
+  <w:num w:numId="31" w16cid:durableId="281427895">
     <w:abstractNumId w:val="40"/>
   </w:num>
-  <w:num w:numId="32">
+  <w:num w:numId="32" w16cid:durableId="1840465951">
     <w:abstractNumId w:val="35"/>
   </w:num>
-  <w:num w:numId="33">
+  <w:num w:numId="33" w16cid:durableId="1154563060">
     <w:abstractNumId w:val="18"/>
   </w:num>
-  <w:num w:numId="34">
+  <w:num w:numId="34" w16cid:durableId="1611014025">
     <w:abstractNumId w:val="46"/>
   </w:num>
-  <w:num w:numId="35">
+  <w:num w:numId="35" w16cid:durableId="1458795219">
     <w:abstractNumId w:val="10"/>
   </w:num>
-  <w:num w:numId="36">
+  <w:num w:numId="36" w16cid:durableId="1160728975">
     <w:abstractNumId w:val="24"/>
   </w:num>
-  <w:num w:numId="37">
+  <w:num w:numId="37" w16cid:durableId="881359215">
     <w:abstractNumId w:val="41"/>
   </w:num>
-  <w:num w:numId="38">
+  <w:num w:numId="38" w16cid:durableId="1800948920">
     <w:abstractNumId w:val="17"/>
   </w:num>
-  <w:num w:numId="39">
+  <w:num w:numId="39" w16cid:durableId="1465927664">
     <w:abstractNumId w:val="3"/>
   </w:num>
-  <w:num w:numId="40">
+  <w:num w:numId="40" w16cid:durableId="728923120">
     <w:abstractNumId w:val="47"/>
   </w:num>
-  <w:num w:numId="41">
+  <w:num w:numId="41" w16cid:durableId="845437679">
     <w:abstractNumId w:val="15"/>
   </w:num>
-  <w:num w:numId="42">
+  <w:num w:numId="42" w16cid:durableId="2066220003">
     <w:abstractNumId w:val="45"/>
   </w:num>
-  <w:num w:numId="43">
+  <w:num w:numId="43" w16cid:durableId="909382832">
     <w:abstractNumId w:val="38"/>
   </w:num>
-  <w:num w:numId="44">
+  <w:num w:numId="44" w16cid:durableId="937060833">
     <w:abstractNumId w:val="22"/>
   </w:num>
-  <w:num w:numId="45">
+  <w:num w:numId="45" w16cid:durableId="476918941">
     <w:abstractNumId w:val="32"/>
   </w:num>
-  <w:num w:numId="46">
+  <w:num w:numId="46" w16cid:durableId="1211117265">
     <w:abstractNumId w:val="1"/>
   </w:num>
-  <w:num w:numId="47">
+  <w:num w:numId="47" w16cid:durableId="1827746329">
     <w:abstractNumId w:val="49"/>
   </w:num>
-  <w:num w:numId="48">
+  <w:num w:numId="48" w16cid:durableId="657223025">
     <w:abstractNumId w:val="5"/>
   </w:num>
-  <w:num w:numId="49">
+  <w:num w:numId="49" w16cid:durableId="1833061683">
     <w:abstractNumId w:val="12"/>
   </w:num>
-  <w:num w:numId="50">
+  <w:num w:numId="50" w16cid:durableId="634069004">
     <w:abstractNumId w:val="13"/>
   </w:num>
   <w:numIdMacAtCleanup w:val="35"/>
@@ -10290,6 +10292,7 @@
     <w:lsdException w:name="HTML Sample" w:semiHidden="1" w:unhideWhenUsed="1"/>
     <w:lsdException w:name="HTML Typewriter" w:semiHidden="1" w:unhideWhenUsed="1"/>
     <w:lsdException w:name="HTML Variable" w:semiHidden="1" w:unhideWhenUsed="1"/>
+    <w:lsdException w:name="Normal Table" w:semiHidden="1" w:unhideWhenUsed="1"/>
     <w:lsdException w:name="annotation subject" w:semiHidden="1" w:unhideWhenUsed="1"/>
     <w:lsdException w:name="No List" w:semiHidden="1" w:unhideWhenUsed="1"/>
     <w:lsdException w:name="Outline List 1" w:semiHidden="1" w:unhideWhenUsed="1"/>
@@ -10332,8 +10335,11 @@
     <w:lsdException w:name="Table Contemporary" w:semiHidden="1" w:unhideWhenUsed="1"/>
     <w:lsdException w:name="Table Elegant" w:semiHidden="1" w:unhideWhenUsed="1"/>
     <w:lsdException w:name="Table Professional" w:semiHidden="1" w:unhideWhenUsed="1"/>
+    <w:lsdException w:name="Table Subtle 1" w:semiHidden="1" w:unhideWhenUsed="1"/>
     <w:lsdException w:name="Table Subtle 2" w:semiHidden="1" w:unhideWhenUsed="1"/>
     <w:lsdException w:name="Table Web 1" w:semiHidden="1" w:unhideWhenUsed="1"/>
+    <w:lsdException w:name="Table Web 2" w:semiHidden="1" w:unhideWhenUsed="1"/>
+    <w:lsdException w:name="Table Web 3" w:semiHidden="1" w:unhideWhenUsed="1"/>
     <w:lsdException w:name="Balloon Text" w:semiHidden="1" w:unhideWhenUsed="1"/>
     <w:lsdException w:name="Table Grid" w:uiPriority="59"/>
     <w:lsdException w:name="Table Theme" w:semiHidden="1" w:unhideWhenUsed="1"/>

</xml_diff>